<commit_message>
Manual respaldo y restauracion
</commit_message>
<xml_diff>
--- a/manuales/Manual Libro Digital de Constancias.docx
+++ b/manuales/Manual Libro Digital de Constancias.docx
@@ -76,7 +76,7 @@
               </wp:anchor>
             </w:drawing>
           </mc:Choice>
-          <mc:Fallback xmlns:w16se="http://schemas.microsoft.com/office/word/2015/wordml/symex" xmlns:w16cid="http://schemas.microsoft.com/office/word/2016/wordml/cid" xmlns:w15="http://schemas.microsoft.com/office/word/2012/wordml" xmlns:am3d="http://schemas.microsoft.com/office/drawing/2017/model3d" xmlns:aink="http://schemas.microsoft.com/office/drawing/2016/ink" xmlns:cx8="http://schemas.microsoft.com/office/drawing/2016/5/14/chartex" xmlns:cx7="http://schemas.microsoft.com/office/drawing/2016/5/13/chartex" xmlns:cx6="http://schemas.microsoft.com/office/drawing/2016/5/12/chartex" xmlns:cx5="http://schemas.microsoft.com/office/drawing/2016/5/11/chartex" xmlns:cx4="http://schemas.microsoft.com/office/drawing/2016/5/10/chartex" xmlns:cx3="http://schemas.microsoft.com/office/drawing/2016/5/9/chartex" xmlns:cx2="http://schemas.microsoft.com/office/drawing/2015/10/21/chartex" xmlns:cx1="http://schemas.microsoft.com/office/drawing/2015/9/8/chartex" xmlns:cx="http://schemas.microsoft.com/office/drawing/2014/chartex">
+          <mc:Fallback xmlns:cx="http://schemas.microsoft.com/office/drawing/2014/chartex" xmlns:cx1="http://schemas.microsoft.com/office/drawing/2015/9/8/chartex" xmlns:cx2="http://schemas.microsoft.com/office/drawing/2015/10/21/chartex" xmlns:cx3="http://schemas.microsoft.com/office/drawing/2016/5/9/chartex" xmlns:cx4="http://schemas.microsoft.com/office/drawing/2016/5/10/chartex" xmlns:cx5="http://schemas.microsoft.com/office/drawing/2016/5/11/chartex" xmlns:cx6="http://schemas.microsoft.com/office/drawing/2016/5/12/chartex" xmlns:cx7="http://schemas.microsoft.com/office/drawing/2016/5/13/chartex" xmlns:cx8="http://schemas.microsoft.com/office/drawing/2016/5/14/chartex" xmlns:aink="http://schemas.microsoft.com/office/drawing/2016/ink" xmlns:am3d="http://schemas.microsoft.com/office/drawing/2017/model3d" xmlns:w15="http://schemas.microsoft.com/office/word/2012/wordml" xmlns:w16cid="http://schemas.microsoft.com/office/word/2016/wordml/cid" xmlns:w16se="http://schemas.microsoft.com/office/word/2015/wordml/symex">
             <w:pict>
               <v:line w14:anchorId="710CCFD3" id="Conector recto 15" o:spid="_x0000_s1026" style="position:absolute;z-index:251670528;visibility:visible;mso-wrap-style:square;mso-width-percent:0;mso-height-percent:0;mso-wrap-distance-left:9pt;mso-wrap-distance-top:-3e-5mm;mso-wrap-distance-right:9pt;mso-wrap-distance-bottom:-3e-5mm;mso-position-horizontal:absolute;mso-position-horizontal-relative:text;mso-position-vertical:absolute;mso-position-vertical-relative:text;mso-width-percent:0;mso-height-percent:0;mso-width-relative:page;mso-height-relative:page" from="-2.25pt,12pt" to="458.55pt,12pt" o:gfxdata="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" strokecolor="#002060" strokeweight="4.5pt"/>
             </w:pict>
@@ -150,7 +150,7 @@
               </wp:anchor>
             </w:drawing>
           </mc:Choice>
-          <mc:Fallback xmlns:w16se="http://schemas.microsoft.com/office/word/2015/wordml/symex" xmlns:w16cid="http://schemas.microsoft.com/office/word/2016/wordml/cid" xmlns:w15="http://schemas.microsoft.com/office/word/2012/wordml" xmlns:am3d="http://schemas.microsoft.com/office/drawing/2017/model3d" xmlns:aink="http://schemas.microsoft.com/office/drawing/2016/ink" xmlns:cx8="http://schemas.microsoft.com/office/drawing/2016/5/14/chartex" xmlns:cx7="http://schemas.microsoft.com/office/drawing/2016/5/13/chartex" xmlns:cx6="http://schemas.microsoft.com/office/drawing/2016/5/12/chartex" xmlns:cx5="http://schemas.microsoft.com/office/drawing/2016/5/11/chartex" xmlns:cx4="http://schemas.microsoft.com/office/drawing/2016/5/10/chartex" xmlns:cx3="http://schemas.microsoft.com/office/drawing/2016/5/9/chartex" xmlns:cx2="http://schemas.microsoft.com/office/drawing/2015/10/21/chartex" xmlns:cx1="http://schemas.microsoft.com/office/drawing/2015/9/8/chartex" xmlns:cx="http://schemas.microsoft.com/office/drawing/2014/chartex">
+          <mc:Fallback xmlns:cx="http://schemas.microsoft.com/office/drawing/2014/chartex" xmlns:cx1="http://schemas.microsoft.com/office/drawing/2015/9/8/chartex" xmlns:cx2="http://schemas.microsoft.com/office/drawing/2015/10/21/chartex" xmlns:cx3="http://schemas.microsoft.com/office/drawing/2016/5/9/chartex" xmlns:cx4="http://schemas.microsoft.com/office/drawing/2016/5/10/chartex" xmlns:cx5="http://schemas.microsoft.com/office/drawing/2016/5/11/chartex" xmlns:cx6="http://schemas.microsoft.com/office/drawing/2016/5/12/chartex" xmlns:cx7="http://schemas.microsoft.com/office/drawing/2016/5/13/chartex" xmlns:cx8="http://schemas.microsoft.com/office/drawing/2016/5/14/chartex" xmlns:aink="http://schemas.microsoft.com/office/drawing/2016/ink" xmlns:am3d="http://schemas.microsoft.com/office/drawing/2017/model3d" xmlns:w15="http://schemas.microsoft.com/office/word/2012/wordml" xmlns:w16cid="http://schemas.microsoft.com/office/word/2016/wordml/cid" xmlns:w16se="http://schemas.microsoft.com/office/word/2015/wordml/symex">
             <w:pict>
               <v:line w14:anchorId="26B370C0" id="Conector recto 30" o:spid="_x0000_s1026" style="position:absolute;rotation:90;z-index:251671552;visibility:visible;mso-wrap-style:square;mso-width-percent:0;mso-height-percent:0;mso-wrap-distance-left:3.17497mm;mso-wrap-distance-top:0;mso-wrap-distance-right:3.17497mm;mso-wrap-distance-bottom:0;mso-position-horizontal:absolute;mso-position-horizontal-relative:text;mso-position-vertical:absolute;mso-position-vertical-relative:text;mso-width-percent:0;mso-height-percent:0;mso-width-relative:page;mso-height-relative:page" from="-277.5pt,289.5pt" to="277.45pt,289.5pt" o:gfxdata="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" strokecolor="#002060" strokeweight="4.5pt"/>
             </w:pict>
@@ -224,7 +224,7 @@
               </wp:anchor>
             </w:drawing>
           </mc:Choice>
-          <mc:Fallback xmlns:w16se="http://schemas.microsoft.com/office/word/2015/wordml/symex" xmlns:w16cid="http://schemas.microsoft.com/office/word/2016/wordml/cid" xmlns:w15="http://schemas.microsoft.com/office/word/2012/wordml" xmlns:am3d="http://schemas.microsoft.com/office/drawing/2017/model3d" xmlns:aink="http://schemas.microsoft.com/office/drawing/2016/ink" xmlns:cx8="http://schemas.microsoft.com/office/drawing/2016/5/14/chartex" xmlns:cx7="http://schemas.microsoft.com/office/drawing/2016/5/13/chartex" xmlns:cx6="http://schemas.microsoft.com/office/drawing/2016/5/12/chartex" xmlns:cx5="http://schemas.microsoft.com/office/drawing/2016/5/11/chartex" xmlns:cx4="http://schemas.microsoft.com/office/drawing/2016/5/10/chartex" xmlns:cx3="http://schemas.microsoft.com/office/drawing/2016/5/9/chartex" xmlns:cx2="http://schemas.microsoft.com/office/drawing/2015/10/21/chartex" xmlns:cx1="http://schemas.microsoft.com/office/drawing/2015/9/8/chartex" xmlns:cx="http://schemas.microsoft.com/office/drawing/2014/chartex">
+          <mc:Fallback xmlns:cx="http://schemas.microsoft.com/office/drawing/2014/chartex" xmlns:cx1="http://schemas.microsoft.com/office/drawing/2015/9/8/chartex" xmlns:cx2="http://schemas.microsoft.com/office/drawing/2015/10/21/chartex" xmlns:cx3="http://schemas.microsoft.com/office/drawing/2016/5/9/chartex" xmlns:cx4="http://schemas.microsoft.com/office/drawing/2016/5/10/chartex" xmlns:cx5="http://schemas.microsoft.com/office/drawing/2016/5/11/chartex" xmlns:cx6="http://schemas.microsoft.com/office/drawing/2016/5/12/chartex" xmlns:cx7="http://schemas.microsoft.com/office/drawing/2016/5/13/chartex" xmlns:cx8="http://schemas.microsoft.com/office/drawing/2016/5/14/chartex" xmlns:aink="http://schemas.microsoft.com/office/drawing/2016/ink" xmlns:am3d="http://schemas.microsoft.com/office/drawing/2017/model3d" xmlns:w15="http://schemas.microsoft.com/office/word/2012/wordml" xmlns:w16cid="http://schemas.microsoft.com/office/word/2016/wordml/cid" xmlns:w16se="http://schemas.microsoft.com/office/word/2015/wordml/symex">
             <w:pict>
               <v:line w14:anchorId="6B08FCC7" id="Conector recto 31" o:spid="_x0000_s1026" style="position:absolute;rotation:90;z-index:251672576;visibility:visible;mso-wrap-style:square;mso-width-percent:0;mso-height-percent:0;mso-wrap-distance-left:3.17497mm;mso-wrap-distance-top:0;mso-wrap-distance-right:3.17497mm;mso-wrap-distance-bottom:0;mso-position-horizontal:absolute;mso-position-horizontal-relative:text;mso-position-vertical:absolute;mso-position-vertical-relative:text;mso-width-percent:0;mso-height-percent:0;mso-width-relative:page;mso-height-relative:page" from="-234pt,283.45pt" to="270pt,283.45pt" o:gfxdata="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" strokecolor="red" strokeweight="3pt"/>
             </w:pict>
@@ -298,7 +298,7 @@
               </wp:anchor>
             </w:drawing>
           </mc:Choice>
-          <mc:Fallback xmlns:w16se="http://schemas.microsoft.com/office/word/2015/wordml/symex" xmlns:w16cid="http://schemas.microsoft.com/office/word/2016/wordml/cid" xmlns:w15="http://schemas.microsoft.com/office/word/2012/wordml" xmlns:am3d="http://schemas.microsoft.com/office/drawing/2017/model3d" xmlns:aink="http://schemas.microsoft.com/office/drawing/2016/ink" xmlns:cx8="http://schemas.microsoft.com/office/drawing/2016/5/14/chartex" xmlns:cx7="http://schemas.microsoft.com/office/drawing/2016/5/13/chartex" xmlns:cx6="http://schemas.microsoft.com/office/drawing/2016/5/12/chartex" xmlns:cx5="http://schemas.microsoft.com/office/drawing/2016/5/11/chartex" xmlns:cx4="http://schemas.microsoft.com/office/drawing/2016/5/10/chartex" xmlns:cx3="http://schemas.microsoft.com/office/drawing/2016/5/9/chartex" xmlns:cx2="http://schemas.microsoft.com/office/drawing/2015/10/21/chartex" xmlns:cx1="http://schemas.microsoft.com/office/drawing/2015/9/8/chartex" xmlns:cx="http://schemas.microsoft.com/office/drawing/2014/chartex">
+          <mc:Fallback xmlns:cx="http://schemas.microsoft.com/office/drawing/2014/chartex" xmlns:cx1="http://schemas.microsoft.com/office/drawing/2015/9/8/chartex" xmlns:cx2="http://schemas.microsoft.com/office/drawing/2015/10/21/chartex" xmlns:cx3="http://schemas.microsoft.com/office/drawing/2016/5/9/chartex" xmlns:cx4="http://schemas.microsoft.com/office/drawing/2016/5/10/chartex" xmlns:cx5="http://schemas.microsoft.com/office/drawing/2016/5/11/chartex" xmlns:cx6="http://schemas.microsoft.com/office/drawing/2016/5/12/chartex" xmlns:cx7="http://schemas.microsoft.com/office/drawing/2016/5/13/chartex" xmlns:cx8="http://schemas.microsoft.com/office/drawing/2016/5/14/chartex" xmlns:aink="http://schemas.microsoft.com/office/drawing/2016/ink" xmlns:am3d="http://schemas.microsoft.com/office/drawing/2017/model3d" xmlns:w15="http://schemas.microsoft.com/office/word/2012/wordml" xmlns:w16cid="http://schemas.microsoft.com/office/word/2016/wordml/cid" xmlns:w16se="http://schemas.microsoft.com/office/word/2015/wordml/symex">
             <w:pict>
               <v:line w14:anchorId="5063378A" id="Conector recto 33" o:spid="_x0000_s1026" style="position:absolute;flip:y;z-index:251673600;visibility:visible;mso-wrap-style:square;mso-width-percent:0;mso-height-percent:0;mso-wrap-distance-left:9pt;mso-wrap-distance-top:-3e-5mm;mso-wrap-distance-right:9pt;mso-wrap-distance-bottom:-3e-5mm;mso-position-horizontal:absolute;mso-position-horizontal-relative:text;mso-position-vertical:absolute;mso-position-vertical-relative:text;mso-width-percent:0;mso-height-percent:0;mso-width-relative:page;mso-height-relative:page" from="16.3pt,31.45pt" to="445.75pt,31.45pt" o:gfxdata="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" strokecolor="red" strokeweight="3pt"/>
             </w:pict>
@@ -513,7 +513,7 @@
               </wp:anchor>
             </w:drawing>
           </mc:Choice>
-          <mc:Fallback xmlns:w16se="http://schemas.microsoft.com/office/word/2015/wordml/symex" xmlns:w16cid="http://schemas.microsoft.com/office/word/2016/wordml/cid" xmlns:w15="http://schemas.microsoft.com/office/word/2012/wordml" xmlns:am3d="http://schemas.microsoft.com/office/drawing/2017/model3d" xmlns:aink="http://schemas.microsoft.com/office/drawing/2016/ink" xmlns:cx8="http://schemas.microsoft.com/office/drawing/2016/5/14/chartex" xmlns:cx7="http://schemas.microsoft.com/office/drawing/2016/5/13/chartex" xmlns:cx6="http://schemas.microsoft.com/office/drawing/2016/5/12/chartex" xmlns:cx5="http://schemas.microsoft.com/office/drawing/2016/5/11/chartex" xmlns:cx4="http://schemas.microsoft.com/office/drawing/2016/5/10/chartex" xmlns:cx3="http://schemas.microsoft.com/office/drawing/2016/5/9/chartex" xmlns:cx2="http://schemas.microsoft.com/office/drawing/2015/10/21/chartex" xmlns:cx1="http://schemas.microsoft.com/office/drawing/2015/9/8/chartex" xmlns:cx="http://schemas.microsoft.com/office/drawing/2014/chartex">
+          <mc:Fallback xmlns:cx="http://schemas.microsoft.com/office/drawing/2014/chartex" xmlns:cx1="http://schemas.microsoft.com/office/drawing/2015/9/8/chartex" xmlns:cx2="http://schemas.microsoft.com/office/drawing/2015/10/21/chartex" xmlns:cx3="http://schemas.microsoft.com/office/drawing/2016/5/9/chartex" xmlns:cx4="http://schemas.microsoft.com/office/drawing/2016/5/10/chartex" xmlns:cx5="http://schemas.microsoft.com/office/drawing/2016/5/11/chartex" xmlns:cx6="http://schemas.microsoft.com/office/drawing/2016/5/12/chartex" xmlns:cx7="http://schemas.microsoft.com/office/drawing/2016/5/13/chartex" xmlns:cx8="http://schemas.microsoft.com/office/drawing/2016/5/14/chartex" xmlns:aink="http://schemas.microsoft.com/office/drawing/2016/ink" xmlns:am3d="http://schemas.microsoft.com/office/drawing/2017/model3d" xmlns:w15="http://schemas.microsoft.com/office/word/2012/wordml" xmlns:w16cid="http://schemas.microsoft.com/office/word/2016/wordml/cid" xmlns:w16se="http://schemas.microsoft.com/office/word/2015/wordml/symex">
             <w:pict>
               <v:shapetype w14:anchorId="4738A34C" id="_x0000_t202" coordsize="21600,21600" o:spt="202" path="m,l,21600r21600,l21600,xe">
                 <v:stroke joinstyle="miter"/>
@@ -843,7 +843,7 @@
               </wp:anchor>
             </w:drawing>
           </mc:Choice>
-          <mc:Fallback xmlns:w16se="http://schemas.microsoft.com/office/word/2015/wordml/symex" xmlns:w16cid="http://schemas.microsoft.com/office/word/2016/wordml/cid" xmlns:w15="http://schemas.microsoft.com/office/word/2012/wordml" xmlns:am3d="http://schemas.microsoft.com/office/drawing/2017/model3d" xmlns:aink="http://schemas.microsoft.com/office/drawing/2016/ink" xmlns:cx8="http://schemas.microsoft.com/office/drawing/2016/5/14/chartex" xmlns:cx7="http://schemas.microsoft.com/office/drawing/2016/5/13/chartex" xmlns:cx6="http://schemas.microsoft.com/office/drawing/2016/5/12/chartex" xmlns:cx5="http://schemas.microsoft.com/office/drawing/2016/5/11/chartex" xmlns:cx4="http://schemas.microsoft.com/office/drawing/2016/5/10/chartex" xmlns:cx3="http://schemas.microsoft.com/office/drawing/2016/5/9/chartex" xmlns:cx2="http://schemas.microsoft.com/office/drawing/2015/10/21/chartex" xmlns:cx1="http://schemas.microsoft.com/office/drawing/2015/9/8/chartex" xmlns:cx="http://schemas.microsoft.com/office/drawing/2014/chartex">
+          <mc:Fallback xmlns:cx="http://schemas.microsoft.com/office/drawing/2014/chartex" xmlns:cx1="http://schemas.microsoft.com/office/drawing/2015/9/8/chartex" xmlns:cx2="http://schemas.microsoft.com/office/drawing/2015/10/21/chartex" xmlns:cx3="http://schemas.microsoft.com/office/drawing/2016/5/9/chartex" xmlns:cx4="http://schemas.microsoft.com/office/drawing/2016/5/10/chartex" xmlns:cx5="http://schemas.microsoft.com/office/drawing/2016/5/11/chartex" xmlns:cx6="http://schemas.microsoft.com/office/drawing/2016/5/12/chartex" xmlns:cx7="http://schemas.microsoft.com/office/drawing/2016/5/13/chartex" xmlns:cx8="http://schemas.microsoft.com/office/drawing/2016/5/14/chartex" xmlns:aink="http://schemas.microsoft.com/office/drawing/2016/ink" xmlns:am3d="http://schemas.microsoft.com/office/drawing/2017/model3d" xmlns:w15="http://schemas.microsoft.com/office/word/2012/wordml" xmlns:w16cid="http://schemas.microsoft.com/office/word/2016/wordml/cid" xmlns:w16se="http://schemas.microsoft.com/office/word/2015/wordml/symex">
             <w:pict>
               <v:shape w14:anchorId="7D6F2798" id="Cuadro de texto 34" o:spid="_x0000_s1027" type="#_x0000_t202" style="position:absolute;left:0;text-align:left;margin-left:320.05pt;margin-top:10.8pt;width:371.25pt;height:111.6pt;z-index:251674624;visibility:visible;mso-wrap-style:square;mso-width-percent:0;mso-height-percent:0;mso-wrap-distance-left:9pt;mso-wrap-distance-top:0;mso-wrap-distance-right:9pt;mso-wrap-distance-bottom:0;mso-position-horizontal:right;mso-position-horizontal-relative:margin;mso-position-vertical:absolute;mso-position-vertical-relative:text;mso-width-percent:0;mso-height-percent:0;mso-width-relative:page;mso-height-relative:page;v-text-anchor:top" o:gfxdata="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" fillcolor="#c5e0b3 [1305]" stroked="f">
                 <v:textbox>
@@ -2124,7 +2124,15 @@
         <w:ind w:firstLine="708"/>
       </w:pPr>
       <w:r>
-        <w:t xml:space="preserve">Este documento pretende cubrir los aspectos operativos y técnicos del sistema de libro de constancias digitales originalmente implementado en el CUSur (Centro Universitario del Sur) que forma parte de la </w:t>
+        <w:t xml:space="preserve">Este documento pretende cubrir los aspectos operativos y técnicos del sistema de libro de constancias digitales originalmente implementado en el </w:t>
+      </w:r>
+      <w:proofErr w:type="spellStart"/>
+      <w:r>
+        <w:t>CUSur</w:t>
+      </w:r>
+      <w:proofErr w:type="spellEnd"/>
+      <w:r>
+        <w:t xml:space="preserve"> (Centro Universitario del Sur) que forma parte de la </w:t>
       </w:r>
       <w:r>
         <w:t>Red Universitaria de la Universidad de Guadalajara</w:t>
@@ -2144,13 +2152,21 @@
         <w:t>dos</w:t>
       </w:r>
       <w:r>
-        <w:t xml:space="preserve"> secciones: la primera hace referencia a las especificaciones técnicas y a los pasos de instalación del sistema, </w:t>
+        <w:t xml:space="preserve"> secciones: la primera hace referencia a las especificaciones técnicas y a los pasos de instalación del </w:t>
+      </w:r>
+      <w:bookmarkStart w:id="1" w:name="_GoBack"/>
+      <w:r>
+        <w:t xml:space="preserve">sistema, </w:t>
       </w:r>
       <w:r>
         <w:t xml:space="preserve">la segunda </w:t>
       </w:r>
       <w:r>
-        <w:t>hace referencia a aspectos considerados a la hora del desarrollo del sistema (manual del programador).</w:t>
+        <w:t xml:space="preserve">hace referencia a aspectos considerados a la hora del </w:t>
+      </w:r>
+      <w:bookmarkEnd w:id="1"/>
+      <w:r>
+        <w:t>desarrollo del sistema (manual del programador).</w:t>
       </w:r>
     </w:p>
     <w:p>
@@ -2170,11 +2186,11 @@
       <w:pPr>
         <w:pStyle w:val="Tit2"/>
       </w:pPr>
-      <w:bookmarkStart w:id="1" w:name="_Toc7287288"/>
+      <w:bookmarkStart w:id="2" w:name="_Toc7287288"/>
       <w:r>
         <w:t>Alcance y objetivos del sistema</w:t>
       </w:r>
-      <w:bookmarkEnd w:id="1"/>
+      <w:bookmarkEnd w:id="2"/>
     </w:p>
     <w:p>
       <w:pPr>
@@ -2207,7 +2223,15 @@
         </w:numPr>
       </w:pPr>
       <w:r>
-        <w:t>Diseñar una base de datos para almacenar los datos de la constancias.</w:t>
+        <w:t xml:space="preserve">Diseñar una base de datos para almacenar los datos de </w:t>
+      </w:r>
+      <w:proofErr w:type="gramStart"/>
+      <w:r>
+        <w:t>la constancias</w:t>
+      </w:r>
+      <w:proofErr w:type="gramEnd"/>
+      <w:r>
+        <w:t>.</w:t>
       </w:r>
     </w:p>
     <w:p>
@@ -2272,9 +2296,35 @@
       <w:r>
         <w:t xml:space="preserve"> (</w:t>
       </w:r>
-      <w:r>
-        <w:t>Create, Read, Update and Delete</w:t>
-      </w:r>
+      <w:proofErr w:type="spellStart"/>
+      <w:r>
+        <w:t>Create</w:t>
+      </w:r>
+      <w:proofErr w:type="spellEnd"/>
+      <w:r>
+        <w:t xml:space="preserve">, </w:t>
+      </w:r>
+      <w:proofErr w:type="spellStart"/>
+      <w:r>
+        <w:t>Read</w:t>
+      </w:r>
+      <w:proofErr w:type="spellEnd"/>
+      <w:r>
+        <w:t xml:space="preserve">, </w:t>
+      </w:r>
+      <w:proofErr w:type="spellStart"/>
+      <w:r>
+        <w:t>Update</w:t>
+      </w:r>
+      <w:proofErr w:type="spellEnd"/>
+      <w:r>
+        <w:t xml:space="preserve"> and </w:t>
+      </w:r>
+      <w:proofErr w:type="spellStart"/>
+      <w:r>
+        <w:t>Delete</w:t>
+      </w:r>
+      <w:proofErr w:type="spellEnd"/>
       <w:r>
         <w:t>)</w:t>
       </w:r>
@@ -2352,7 +2402,23 @@
       </w:pPr>
       <w:r>
         <w:lastRenderedPageBreak/>
-        <w:t>Diseño responsive para smartphones, tabletas y dispositivos con resoluciones medianas o pequeñas.</w:t>
+        <w:t xml:space="preserve">Diseño </w:t>
+      </w:r>
+      <w:proofErr w:type="spellStart"/>
+      <w:r>
+        <w:t>responsive</w:t>
+      </w:r>
+      <w:proofErr w:type="spellEnd"/>
+      <w:r>
+        <w:t xml:space="preserve"> para </w:t>
+      </w:r>
+      <w:proofErr w:type="spellStart"/>
+      <w:r>
+        <w:t>smartphones</w:t>
+      </w:r>
+      <w:proofErr w:type="spellEnd"/>
+      <w:r>
+        <w:t>, tabletas y dispositivos con resoluciones medianas o pequeñas.</w:t>
       </w:r>
     </w:p>
     <w:p>
@@ -2398,11 +2464,11 @@
       <w:pPr>
         <w:pStyle w:val="Tit1"/>
       </w:pPr>
-      <w:bookmarkStart w:id="2" w:name="_Toc7287289"/>
+      <w:bookmarkStart w:id="3" w:name="_Toc7287289"/>
       <w:r>
         <w:t>Instalación del sistema</w:t>
       </w:r>
-      <w:bookmarkEnd w:id="2"/>
+      <w:bookmarkEnd w:id="3"/>
     </w:p>
     <w:p>
       <w:pPr>
@@ -2413,11 +2479,11 @@
         </w:numPr>
         <w:ind w:left="993"/>
       </w:pPr>
-      <w:bookmarkStart w:id="3" w:name="_Toc7287290"/>
+      <w:bookmarkStart w:id="4" w:name="_Toc7287290"/>
       <w:r>
         <w:t>Requisitos de software</w:t>
       </w:r>
-      <w:bookmarkEnd w:id="3"/>
+      <w:bookmarkEnd w:id="4"/>
     </w:p>
     <w:p>
       <w:pPr>
@@ -2448,7 +2514,15 @@
         </w:numPr>
       </w:pPr>
       <w:r>
-        <w:t>Servidor de base de datos con MySQL 5 o superior.</w:t>
+        <w:t xml:space="preserve">Servidor de base de datos con </w:t>
+      </w:r>
+      <w:proofErr w:type="spellStart"/>
+      <w:r>
+        <w:t>MySQL</w:t>
+      </w:r>
+      <w:proofErr w:type="spellEnd"/>
+      <w:r>
+        <w:t xml:space="preserve"> 5 o superior.</w:t>
       </w:r>
     </w:p>
     <w:p>
@@ -2466,14 +2540,14 @@
         </w:numPr>
         <w:ind w:left="993"/>
       </w:pPr>
-      <w:bookmarkStart w:id="4" w:name="_Toc7287291"/>
+      <w:bookmarkStart w:id="5" w:name="_Toc7287291"/>
       <w:r>
         <w:t>Subir archivos al servidor</w:t>
       </w:r>
       <w:r>
         <w:t xml:space="preserve"> web</w:t>
       </w:r>
-      <w:bookmarkEnd w:id="4"/>
+      <w:bookmarkEnd w:id="5"/>
     </w:p>
     <w:p>
       <w:pPr>
@@ -2483,20 +2557,36 @@
         <w:t xml:space="preserve">Para montar los archivos en el servidor web se pueden utilizar distintos métodos. Debido a que esta es una implementación local, </w:t>
       </w:r>
       <w:r>
-        <w:t>el proceso consiste simplemente en copiar la carpeta con los archivos del sistema al directorio raíz del servidor web. Sin embargo, también se pueden utilizar herramientas como FileZilla, o cualquier otro software que implemente el protocolo FTP.</w:t>
-      </w:r>
-    </w:p>
-    <w:p>
-      <w:pPr>
-        <w:pStyle w:val="Parr2"/>
-      </w:pPr>
-    </w:p>
-    <w:p>
-      <w:pPr>
-        <w:pStyle w:val="Parr2"/>
-      </w:pPr>
-      <w:r>
-        <w:t>Lo primero es descomprimir el archivo .rar que contiene el sistema comprimido.</w:t>
+        <w:t xml:space="preserve">el proceso consiste simplemente en copiar la carpeta con los archivos del sistema al directorio raíz del servidor web. Sin embargo, también se pueden utilizar herramientas como </w:t>
+      </w:r>
+      <w:proofErr w:type="spellStart"/>
+      <w:r>
+        <w:t>FileZilla</w:t>
+      </w:r>
+      <w:proofErr w:type="spellEnd"/>
+      <w:r>
+        <w:t>, o cualquier otro software que implemente el protocolo FTP.</w:t>
+      </w:r>
+    </w:p>
+    <w:p>
+      <w:pPr>
+        <w:pStyle w:val="Parr2"/>
+      </w:pPr>
+    </w:p>
+    <w:p>
+      <w:pPr>
+        <w:pStyle w:val="Parr2"/>
+      </w:pPr>
+      <w:r>
+        <w:t>Lo primero es descomprimir el archivo .</w:t>
+      </w:r>
+      <w:proofErr w:type="spellStart"/>
+      <w:r>
+        <w:t>rar</w:t>
+      </w:r>
+      <w:proofErr w:type="spellEnd"/>
+      <w:r>
+        <w:t xml:space="preserve"> que contiene el sistema comprimido.</w:t>
       </w:r>
     </w:p>
     <w:p>
@@ -2660,8 +2750,13 @@
         <w:pStyle w:val="Parr2"/>
       </w:pPr>
       <w:r>
-        <w:t>Una vez que se descomprime el archivo, se obtendrá una carpeta con el mismo nombre del archivo .rar</w:t>
-      </w:r>
+        <w:t>Una vez que se descomprime el archivo, se obtendrá una carpeta con el mismo nombre del archivo .</w:t>
+      </w:r>
+      <w:proofErr w:type="spellStart"/>
+      <w:r>
+        <w:t>rar</w:t>
+      </w:r>
+      <w:proofErr w:type="spellEnd"/>
     </w:p>
     <w:p>
       <w:pPr>
@@ -2817,7 +2912,15 @@
         <w:pStyle w:val="Parr2"/>
       </w:pPr>
       <w:r>
-        <w:t>Para este manual se hará en base a un servidor local trabajando con Wamp.</w:t>
+        <w:t xml:space="preserve">Para este manual se hará en base a un servidor local trabajando con </w:t>
+      </w:r>
+      <w:proofErr w:type="spellStart"/>
+      <w:r>
+        <w:t>Wamp</w:t>
+      </w:r>
+      <w:proofErr w:type="spellEnd"/>
+      <w:r>
+        <w:t>.</w:t>
       </w:r>
     </w:p>
     <w:p>
@@ -2928,7 +3031,15 @@
         <w:pStyle w:val="Parr2"/>
       </w:pPr>
       <w:r>
-        <w:t>Copiamos y pegamos la carpeta que obtuvimos al descomprimir el archivo .rar en la carpeta que acabamos de crear</w:t>
+        <w:t>Copiamos y pegamos la carpeta que obtuvimos al descomprimir el archivo .</w:t>
+      </w:r>
+      <w:proofErr w:type="spellStart"/>
+      <w:r>
+        <w:t>rar</w:t>
+      </w:r>
+      <w:proofErr w:type="spellEnd"/>
+      <w:r>
+        <w:t xml:space="preserve"> en la carpeta que acabamos de crear</w:t>
       </w:r>
     </w:p>
     <w:p>
@@ -3094,18 +3205,34 @@
       <w:pPr>
         <w:pStyle w:val="Tit2"/>
       </w:pPr>
-      <w:bookmarkStart w:id="5" w:name="_Toc7287292"/>
+      <w:bookmarkStart w:id="6" w:name="_Toc7287292"/>
       <w:r>
         <w:t>Creación de la base de datos</w:t>
       </w:r>
-      <w:bookmarkEnd w:id="5"/>
-    </w:p>
-    <w:p>
-      <w:pPr>
-        <w:pStyle w:val="Parr2"/>
-      </w:pPr>
-      <w:r>
-        <w:t>Para crear la base de datos del sistema, debemos acceder a la consola de MySQL del servidor de base de datos. Como esta es una implementación local, lo podemos realizar dentro de la terminal de Windows (CMD) o dentro de la Terminal si estamos en una distribución de Linux. Este proceso también se puede realizar con alguna aplicación de administración web, por ejemplo, Webmin.</w:t>
+      <w:bookmarkEnd w:id="6"/>
+    </w:p>
+    <w:p>
+      <w:pPr>
+        <w:pStyle w:val="Parr2"/>
+      </w:pPr>
+      <w:r>
+        <w:t xml:space="preserve">Para crear la base de datos del sistema, debemos acceder a la consola de </w:t>
+      </w:r>
+      <w:proofErr w:type="spellStart"/>
+      <w:r>
+        <w:t>MySQL</w:t>
+      </w:r>
+      <w:proofErr w:type="spellEnd"/>
+      <w:r>
+        <w:t xml:space="preserve"> del servidor de base de datos. Como esta es una implementación local, lo podemos realizar dentro de la terminal de Windows (CMD) o dentro de la Terminal si estamos en una distribución de Linux. Este proceso también se puede realizar con alguna aplicación de administración web, por ejemplo, </w:t>
+      </w:r>
+      <w:proofErr w:type="spellStart"/>
+      <w:r>
+        <w:t>Webmin</w:t>
+      </w:r>
+      <w:proofErr w:type="spellEnd"/>
+      <w:r>
+        <w:t>.</w:t>
       </w:r>
     </w:p>
     <w:p>
@@ -3120,18 +3247,36 @@
       <w:r>
         <w:t xml:space="preserve">También, debemos de cambiar los datos del archivo de conexión del sistema. Estos datos se encuentran en el archivo </w:t>
       </w:r>
+      <w:proofErr w:type="spellStart"/>
       <w:r>
         <w:rPr>
           <w:b/>
           <w:i/>
         </w:rPr>
-        <w:t>php/conexión.php</w:t>
-      </w:r>
+        <w:t>php</w:t>
+      </w:r>
+      <w:proofErr w:type="spellEnd"/>
       <w:r>
         <w:rPr>
           <w:b/>
           <w:i/>
         </w:rPr>
+        <w:t>/</w:t>
+      </w:r>
+      <w:proofErr w:type="spellStart"/>
+      <w:r>
+        <w:rPr>
+          <w:b/>
+          <w:i/>
+        </w:rPr>
+        <w:t>conexión.php</w:t>
+      </w:r>
+      <w:proofErr w:type="spellEnd"/>
+      <w:r>
+        <w:rPr>
+          <w:b/>
+          <w:i/>
+        </w:rPr>
         <w:t xml:space="preserve"> </w:t>
       </w:r>
       <w:r>
@@ -3148,7 +3293,15 @@
         <w:pStyle w:val="Parr2"/>
       </w:pPr>
       <w:r>
-        <w:t>Dentro de la consola de MySQL deberemos ejecutar el siguiente comando:</w:t>
+        <w:t xml:space="preserve">Dentro de la consola de </w:t>
+      </w:r>
+      <w:proofErr w:type="spellStart"/>
+      <w:r>
+        <w:t>MySQL</w:t>
+      </w:r>
+      <w:proofErr w:type="spellEnd"/>
+      <w:r>
+        <w:t xml:space="preserve"> deberemos ejecutar el siguiente comando:</w:t>
       </w:r>
     </w:p>
     <w:p>
@@ -3165,12 +3318,21 @@
           <w:lang w:val="en-US"/>
         </w:rPr>
       </w:pPr>
+      <w:proofErr w:type="gramStart"/>
       <w:r>
         <w:rPr>
           <w:i/>
           <w:lang w:val="en-US"/>
         </w:rPr>
-        <w:t xml:space="preserve">source </w:t>
+        <w:t>source</w:t>
+      </w:r>
+      <w:proofErr w:type="gramEnd"/>
+      <w:r>
+        <w:rPr>
+          <w:i/>
+          <w:lang w:val="en-US"/>
+        </w:rPr>
+        <w:t xml:space="preserve"> </w:t>
       </w:r>
       <w:r>
         <w:rPr>
@@ -3178,24 +3340,51 @@
           <w:i/>
           <w:lang w:val="en-US"/>
         </w:rPr>
-        <w:t>[ruta del script]</w:t>
-      </w:r>
-      <w:r>
-        <w:rPr>
+        <w:t>[</w:t>
+      </w:r>
+      <w:proofErr w:type="spellStart"/>
+      <w:r>
+        <w:rPr>
+          <w:b/>
           <w:i/>
           <w:lang w:val="en-US"/>
         </w:rPr>
-        <w:t>\BD.sql</w:t>
-      </w:r>
-    </w:p>
-    <w:p>
-      <w:pPr>
-        <w:pStyle w:val="Parr2"/>
-        <w:jc w:val="center"/>
-        <w:rPr>
+        <w:t>ruta</w:t>
+      </w:r>
+      <w:proofErr w:type="spellEnd"/>
+      <w:r>
+        <w:rPr>
+          <w:b/>
           <w:i/>
           <w:lang w:val="en-US"/>
         </w:rPr>
+        <w:t xml:space="preserve"> del script]</w:t>
+      </w:r>
+      <w:r>
+        <w:rPr>
+          <w:i/>
+          <w:lang w:val="en-US"/>
+        </w:rPr>
+        <w:t>\</w:t>
+      </w:r>
+      <w:proofErr w:type="spellStart"/>
+      <w:r>
+        <w:rPr>
+          <w:i/>
+          <w:lang w:val="en-US"/>
+        </w:rPr>
+        <w:t>BD.sql</w:t>
+      </w:r>
+      <w:proofErr w:type="spellEnd"/>
+    </w:p>
+    <w:p>
+      <w:pPr>
+        <w:pStyle w:val="Parr2"/>
+        <w:jc w:val="center"/>
+        <w:rPr>
+          <w:i/>
+          <w:lang w:val="en-US"/>
+        </w:rPr>
       </w:pPr>
     </w:p>
     <w:p>
@@ -3219,7 +3408,15 @@
         <w:t xml:space="preserve"> </w:t>
       </w:r>
       <w:r>
-        <w:t xml:space="preserve">representa la ruta del archivo BD.sql incluido en la carpeta BD de los archivos del sistema. Este archivo es un script que crea la base de datos junto con sus respectivos </w:t>
+        <w:t xml:space="preserve">representa la ruta del archivo </w:t>
+      </w:r>
+      <w:proofErr w:type="spellStart"/>
+      <w:r>
+        <w:t>BD.sql</w:t>
+      </w:r>
+      <w:proofErr w:type="spellEnd"/>
+      <w:r>
+        <w:t xml:space="preserve"> incluido en la carpeta BD de los archivos del sistema. Este archivo es un script que crea la base de datos junto con sus respectivos </w:t>
       </w:r>
       <w:r>
         <w:t>procedimientos.</w:t>
@@ -3357,11 +3554,11 @@
       <w:pPr>
         <w:pStyle w:val="Tit1"/>
       </w:pPr>
-      <w:bookmarkStart w:id="6" w:name="_Toc7287293"/>
+      <w:bookmarkStart w:id="7" w:name="_Toc7287293"/>
       <w:r>
         <w:t>Manual del programador</w:t>
       </w:r>
-      <w:bookmarkEnd w:id="6"/>
+      <w:bookmarkEnd w:id="7"/>
     </w:p>
     <w:p>
       <w:pPr>
@@ -3372,11 +3569,11 @@
         </w:numPr>
         <w:ind w:left="993"/>
       </w:pPr>
-      <w:bookmarkStart w:id="7" w:name="_Toc7287294"/>
+      <w:bookmarkStart w:id="8" w:name="_Toc7287294"/>
       <w:r>
         <w:t>Tecnologías utilizadas en el sistema</w:t>
       </w:r>
-      <w:bookmarkEnd w:id="7"/>
+      <w:bookmarkEnd w:id="8"/>
     </w:p>
     <w:p>
       <w:pPr>
@@ -3448,9 +3645,11 @@
           <w:numId w:val="9"/>
         </w:numPr>
       </w:pPr>
+      <w:proofErr w:type="spellStart"/>
       <w:r>
         <w:t>MySQL</w:t>
       </w:r>
+      <w:proofErr w:type="spellEnd"/>
     </w:p>
     <w:p>
       <w:pPr>
@@ -3460,8 +3659,13 @@
           <w:numId w:val="9"/>
         </w:numPr>
       </w:pPr>
-      <w:r>
-        <w:t>Alertify JS</w:t>
+      <w:proofErr w:type="spellStart"/>
+      <w:r>
+        <w:t>Alertify</w:t>
+      </w:r>
+      <w:proofErr w:type="spellEnd"/>
+      <w:r>
+        <w:t xml:space="preserve"> JS</w:t>
       </w:r>
     </w:p>
     <w:p>
@@ -3472,8 +3676,13 @@
           <w:numId w:val="9"/>
         </w:numPr>
       </w:pPr>
-      <w:r>
-        <w:t>Bootstrap 4</w:t>
+      <w:proofErr w:type="spellStart"/>
+      <w:r>
+        <w:t>Bootstrap</w:t>
+      </w:r>
+      <w:proofErr w:type="spellEnd"/>
+      <w:r>
+        <w:t xml:space="preserve"> 4</w:t>
       </w:r>
     </w:p>
     <w:p>
@@ -3484,9 +3693,11 @@
           <w:numId w:val="9"/>
         </w:numPr>
       </w:pPr>
+      <w:proofErr w:type="spellStart"/>
       <w:r>
         <w:t>DataTables</w:t>
       </w:r>
+      <w:proofErr w:type="spellEnd"/>
     </w:p>
     <w:p>
       <w:pPr>
@@ -3496,9 +3707,11 @@
           <w:numId w:val="9"/>
         </w:numPr>
       </w:pPr>
+      <w:proofErr w:type="spellStart"/>
       <w:r>
         <w:t>Fontawesome</w:t>
       </w:r>
+      <w:proofErr w:type="spellEnd"/>
     </w:p>
     <w:p>
       <w:pPr>
@@ -3508,9 +3721,11 @@
           <w:numId w:val="9"/>
         </w:numPr>
       </w:pPr>
+      <w:proofErr w:type="spellStart"/>
       <w:r>
         <w:t>JQuery</w:t>
       </w:r>
+      <w:proofErr w:type="spellEnd"/>
     </w:p>
     <w:p>
       <w:pPr>
@@ -3521,18 +3736,26 @@
       <w:pPr>
         <w:pStyle w:val="Tit2"/>
       </w:pPr>
-      <w:bookmarkStart w:id="8" w:name="_Toc7287295"/>
+      <w:bookmarkStart w:id="9" w:name="_Toc7287295"/>
       <w:r>
         <w:t>Diseño de la base de datos</w:t>
       </w:r>
-      <w:bookmarkEnd w:id="8"/>
-    </w:p>
-    <w:p>
-      <w:pPr>
-        <w:pStyle w:val="Parr2"/>
-      </w:pPr>
-      <w:r>
-        <w:t>Para tratar de mantener en lo mayor posible la integridad de los datos, se diseño y normalizó la siguiente base de datos:</w:t>
+      <w:bookmarkEnd w:id="9"/>
+    </w:p>
+    <w:p>
+      <w:pPr>
+        <w:pStyle w:val="Parr2"/>
+      </w:pPr>
+      <w:r>
+        <w:t xml:space="preserve">Para tratar de mantener en lo mayor posible la integridad de los datos, se </w:t>
+      </w:r>
+      <w:proofErr w:type="spellStart"/>
+      <w:r>
+        <w:t>diseño</w:t>
+      </w:r>
+      <w:proofErr w:type="spellEnd"/>
+      <w:r>
+        <w:t xml:space="preserve"> y normalizó la siguiente base de datos:</w:t>
       </w:r>
     </w:p>
     <w:p>
@@ -3898,8 +4121,33 @@
           <w:b w:val="0"/>
           <w:i/>
         </w:rPr>
-        <w:t>Stalin Javier Macias Gomez</w:t>
-      </w:r>
+        <w:t xml:space="preserve">Stalin Javier </w:t>
+      </w:r>
+      <w:proofErr w:type="spellStart"/>
+      <w:r>
+        <w:rPr>
+          <w:b w:val="0"/>
+          <w:i/>
+        </w:rPr>
+        <w:t>Macias</w:t>
+      </w:r>
+      <w:proofErr w:type="spellEnd"/>
+      <w:r>
+        <w:rPr>
+          <w:b w:val="0"/>
+          <w:i/>
+        </w:rPr>
+        <w:t xml:space="preserve"> </w:t>
+      </w:r>
+      <w:proofErr w:type="spellStart"/>
+      <w:r>
+        <w:rPr>
+          <w:b w:val="0"/>
+          <w:i/>
+        </w:rPr>
+        <w:t>Gomez</w:t>
+      </w:r>
+      <w:proofErr w:type="spellEnd"/>
     </w:p>
     <w:p>
       <w:pPr>
@@ -3921,8 +4169,6 @@
         </w:rPr>
         <w:t>Mags961224hjccmt00@gmail.com</w:t>
       </w:r>
-      <w:bookmarkStart w:id="9" w:name="_GoBack"/>
-      <w:bookmarkEnd w:id="9"/>
     </w:p>
     <w:p>
       <w:pPr>
@@ -4020,7 +4266,7 @@
             <w:noProof/>
             <w:lang w:val="es-ES"/>
           </w:rPr>
-          <w:t>9</w:t>
+          <w:t>3</w:t>
         </w:r>
         <w:r>
           <w:fldChar w:fldCharType="end"/>
@@ -4090,10 +4336,10 @@
         <w:lang w:val="en-US"/>
       </w:rPr>
       <w:drawing>
-        <wp:anchor distT="0" distB="0" distL="114300" distR="114300" simplePos="0" relativeHeight="251660288" behindDoc="1" locked="0" layoutInCell="1" allowOverlap="1">
+        <wp:anchor distT="0" distB="0" distL="114300" distR="114300" simplePos="0" relativeHeight="251660288" behindDoc="1" locked="0" layoutInCell="1" allowOverlap="1" wp14:anchorId="61C59BE1" wp14:editId="74F9F5B4">
           <wp:simplePos x="0" y="0"/>
           <wp:positionH relativeFrom="column">
-            <wp:posOffset>2425065</wp:posOffset>
+            <wp:posOffset>2484120</wp:posOffset>
           </wp:positionH>
           <wp:positionV relativeFrom="paragraph">
             <wp:posOffset>-96520</wp:posOffset>
@@ -4168,7 +4414,7 @@
       <mc:AlternateContent>
         <mc:Choice Requires="wps">
           <w:drawing>
-            <wp:anchor distT="0" distB="0" distL="114300" distR="114300" simplePos="0" relativeHeight="251659264" behindDoc="0" locked="0" layoutInCell="1" allowOverlap="1" wp14:anchorId="4ACEBFCF" wp14:editId="78A13E24">
+            <wp:anchor distT="0" distB="0" distL="114300" distR="114300" simplePos="0" relativeHeight="251659264" behindDoc="0" locked="0" layoutInCell="1" allowOverlap="1" wp14:anchorId="3453FAF8" wp14:editId="14CFCA3F">
               <wp:simplePos x="0" y="0"/>
               <wp:positionH relativeFrom="column">
                 <wp:posOffset>-271780</wp:posOffset>
@@ -4228,10 +4474,10 @@
                               <w:lang w:val="en-US"/>
                             </w:rPr>
                             <w:drawing>
-                              <wp:inline distT="0" distB="0" distL="0" distR="0" wp14:anchorId="2A17CF99" wp14:editId="6E83F925">
+                              <wp:inline distT="0" distB="0" distL="0" distR="0" wp14:anchorId="626B5BD1" wp14:editId="4BAE4CE6">
                                 <wp:extent cx="1771650" cy="533400"/>
                                 <wp:effectExtent l="0" t="0" r="0" b="0"/>
-                                <wp:docPr id="41" name="Imagen 41" descr="Descripción: http://www.sep.gob.mx/work/models/sep1/css/logo_footer.png"/>
+                                <wp:docPr id="8" name="Imagen 8" descr="Descripción: http://www.sep.gob.mx/work/models/sep1/css/logo_footer.png"/>
                                 <wp:cNvGraphicFramePr>
                                   <a:graphicFrameLocks xmlns:a="http://schemas.openxmlformats.org/drawingml/2006/main" noChangeAspect="1"/>
                                 </wp:cNvGraphicFramePr>
@@ -4296,7 +4542,7 @@
             </wp:anchor>
           </w:drawing>
         </mc:Choice>
-        <mc:Fallback xmlns:w16se="http://schemas.microsoft.com/office/word/2015/wordml/symex" xmlns:w16cid="http://schemas.microsoft.com/office/word/2016/wordml/cid" xmlns:w15="http://schemas.microsoft.com/office/word/2012/wordml" xmlns:am3d="http://schemas.microsoft.com/office/drawing/2017/model3d" xmlns:aink="http://schemas.microsoft.com/office/drawing/2016/ink" xmlns:cx8="http://schemas.microsoft.com/office/drawing/2016/5/14/chartex" xmlns:cx7="http://schemas.microsoft.com/office/drawing/2016/5/13/chartex" xmlns:cx6="http://schemas.microsoft.com/office/drawing/2016/5/12/chartex" xmlns:cx5="http://schemas.microsoft.com/office/drawing/2016/5/11/chartex" xmlns:cx4="http://schemas.microsoft.com/office/drawing/2016/5/10/chartex" xmlns:cx3="http://schemas.microsoft.com/office/drawing/2016/5/9/chartex" xmlns:cx2="http://schemas.microsoft.com/office/drawing/2015/10/21/chartex" xmlns:cx1="http://schemas.microsoft.com/office/drawing/2015/9/8/chartex" xmlns:cx="http://schemas.microsoft.com/office/drawing/2014/chartex">
+        <mc:Fallback xmlns:cx="http://schemas.microsoft.com/office/drawing/2014/chartex" xmlns:cx1="http://schemas.microsoft.com/office/drawing/2015/9/8/chartex" xmlns:cx2="http://schemas.microsoft.com/office/drawing/2015/10/21/chartex" xmlns:cx3="http://schemas.microsoft.com/office/drawing/2016/5/9/chartex" xmlns:cx4="http://schemas.microsoft.com/office/drawing/2016/5/10/chartex" xmlns:cx5="http://schemas.microsoft.com/office/drawing/2016/5/11/chartex" xmlns:cx6="http://schemas.microsoft.com/office/drawing/2016/5/12/chartex" xmlns:cx7="http://schemas.microsoft.com/office/drawing/2016/5/13/chartex" xmlns:cx8="http://schemas.microsoft.com/office/drawing/2016/5/14/chartex" xmlns:aink="http://schemas.microsoft.com/office/drawing/2016/ink" xmlns:am3d="http://schemas.microsoft.com/office/drawing/2017/model3d" xmlns:w15="http://schemas.microsoft.com/office/word/2012/wordml" xmlns:w16cid="http://schemas.microsoft.com/office/word/2016/wordml/cid" xmlns:w16se="http://schemas.microsoft.com/office/word/2015/wordml/symex">
           <w:pict>
             <v:shapetype w14:anchorId="4ACEBFCF" id="_x0000_t202" coordsize="21600,21600" o:spt="202" path="m,l,21600r21600,l21600,xe">
               <v:stroke joinstyle="miter"/>
@@ -6665,7 +6911,7 @@
   <a:extraClrSchemeLst/>
   <a:extLst>
     <a:ext uri="{05A4C25C-085E-4340-85A3-A5531E510DB2}">
-      <thm15:themeFamily xmlns:thm15="http://schemas.microsoft.com/office/thememl/2012/main" xmlns="" name="Office Theme" id="{62F939B6-93AF-4DB8-9C6B-D6C7DFDC589F}" vid="{4A3C46E8-61CC-4603-A589-7422A47A8E4A}"/>
+      <thm15:themeFamily xmlns="" xmlns:thm15="http://schemas.microsoft.com/office/thememl/2012/main" name="Office Theme" id="{62F939B6-93AF-4DB8-9C6B-D6C7DFDC589F}" vid="{4A3C46E8-61CC-4603-A589-7422A47A8E4A}"/>
     </a:ext>
   </a:extLst>
 </a:theme>
@@ -6676,7 +6922,7 @@
 </file>
 
 <file path=customXml/itemProps1.xml><?xml version="1.0" encoding="utf-8"?>
-<ds:datastoreItem xmlns:ds="http://schemas.openxmlformats.org/officeDocument/2006/customXml" ds:itemID="{9B6E0D74-BA1F-4EE7-9474-49B8EFB53EFF}">
+<ds:datastoreItem xmlns:ds="http://schemas.openxmlformats.org/officeDocument/2006/customXml" ds:itemID="{B0238EAE-539A-43C5-8F78-29382CF28E38}">
   <ds:schemaRefs>
     <ds:schemaRef ds:uri="http://schemas.openxmlformats.org/officeDocument/2006/bibliography"/>
   </ds:schemaRefs>

</xml_diff>